<commit_message>
add png to docx and add function for remove outlier and features selection
</commit_message>
<xml_diff>
--- a/OZNAL_2020_Z1_XVARGAJ4_XMACEJM.docx
+++ b/OZNAL_2020_Z1_XVARGAJ4_XMACEJM.docx
@@ -752,37 +752,167 @@
     </w:p>
     <w:p>
       <w:pPr>
+        <w:rPr>
+          <w:rFonts w:asciiTheme="majorHAnsi" w:eastAsiaTheme="majorEastAsia" w:hAnsiTheme="majorHAnsi" w:cstheme="majorBidi"/>
+          <w:b/>
+          <w:color w:val="000000" w:themeColor="text1"/>
+          <w:sz w:val="36"/>
+          <w:szCs w:val="32"/>
+          <w:lang w:eastAsia="en-US"/>
+        </w:rPr>
+      </w:pPr>
+      <w:r>
+        <w:rPr>
+          <w:rFonts w:asciiTheme="majorHAnsi" w:eastAsiaTheme="majorEastAsia" w:hAnsiTheme="majorHAnsi" w:cstheme="majorBidi"/>
+          <w:b/>
+          <w:color w:val="000000" w:themeColor="text1"/>
+          <w:sz w:val="36"/>
+          <w:szCs w:val="32"/>
+          <w:lang w:eastAsia="en-US"/>
+        </w:rPr>
+        <w:lastRenderedPageBreak/>
+        <w:t>Motivácia</w:t>
+      </w:r>
+    </w:p>
+    <w:p/>
+    <w:p>
+      <w:r>
+        <w:t xml:space="preserve">Tento </w:t>
+      </w:r>
+      <w:proofErr w:type="spellStart"/>
+      <w:r>
+        <w:t>dataset</w:t>
+      </w:r>
+      <w:proofErr w:type="spellEnd"/>
+      <w:r>
+        <w:t xml:space="preserve"> sme si vybrali vďaka jeho zameraniu na mobilne zariadenia a ich klasifikáciu do cenových skupín. Zaujali nás práve rôzne vzťahy medzi cenou a hardvérom, ktorý je obsahom daného zariadenia. Napríklad či veľkosť RAM viac vplýva na cenovú kategóriu ako počet jadier zariadenia.</w:t>
+      </w:r>
+    </w:p>
+    <w:p/>
+    <w:p>
+      <w:pPr>
+        <w:rPr>
+          <w:rFonts w:asciiTheme="majorHAnsi" w:eastAsiaTheme="majorEastAsia" w:hAnsiTheme="majorHAnsi" w:cstheme="majorBidi"/>
+          <w:b/>
+          <w:color w:val="000000" w:themeColor="text1"/>
+          <w:sz w:val="36"/>
+          <w:szCs w:val="32"/>
+          <w:lang w:eastAsia="en-US"/>
+        </w:rPr>
+      </w:pPr>
+      <w:r>
+        <w:rPr>
+          <w:rFonts w:asciiTheme="majorHAnsi" w:eastAsiaTheme="majorEastAsia" w:hAnsiTheme="majorHAnsi" w:cstheme="majorBidi"/>
+          <w:b/>
+          <w:color w:val="000000" w:themeColor="text1"/>
+          <w:sz w:val="36"/>
+          <w:szCs w:val="32"/>
+          <w:lang w:eastAsia="en-US"/>
+        </w:rPr>
+        <w:t>Plán práce</w:t>
+      </w:r>
+    </w:p>
+    <w:p/>
+    <w:p>
+      <w:r>
+        <w:t xml:space="preserve">Dáta  v tomto </w:t>
+      </w:r>
+      <w:proofErr w:type="spellStart"/>
+      <w:r>
+        <w:t>datasete</w:t>
+      </w:r>
+      <w:proofErr w:type="spellEnd"/>
+      <w:r>
+        <w:t xml:space="preserve"> máme v pláne použiť na klasifikáciu zariadenia do jednej z cenových kategórií.</w:t>
+      </w:r>
+      <w:bookmarkStart w:id="0" w:name="_GoBack"/>
+      <w:bookmarkEnd w:id="0"/>
+    </w:p>
+    <w:p>
+      <w:pPr>
         <w:pStyle w:val="Nadpis1"/>
       </w:pPr>
       <w:proofErr w:type="spellStart"/>
       <w:r>
-        <w:lastRenderedPageBreak/>
         <w:t>Dataset</w:t>
       </w:r>
       <w:proofErr w:type="spellEnd"/>
     </w:p>
-    <w:p/>
-    <w:p>
-      <w:pPr>
-        <w:rPr>
+    <w:p>
+      <w:r>
+        <w:t xml:space="preserve">Stránka </w:t>
+      </w:r>
+      <w:proofErr w:type="spellStart"/>
+      <w:r>
+        <w:t>datasetu</w:t>
+      </w:r>
+      <w:proofErr w:type="spellEnd"/>
+      <w:r>
+        <w:t>: (</w:t>
+      </w:r>
+      <w:hyperlink r:id="rId8" w:anchor="train.csv" w:history="1">
+        <w:r>
+          <w:rPr>
+            <w:rStyle w:val="Hypertextovprepojenie"/>
+            <w:rFonts w:eastAsiaTheme="majorEastAsia"/>
+          </w:rPr>
+          <w:t>https://www.kaggle.com/iabhishekofficial/mobile-price-classification#train.csv</w:t>
+        </w:r>
+      </w:hyperlink>
+      <w:r>
+        <w:t>)</w:t>
+      </w:r>
+    </w:p>
+    <w:p>
+      <w:pPr>
+        <w:rPr>
+          <w:lang w:eastAsia="en-US"/>
+        </w:rPr>
+      </w:pPr>
+      <w:r>
+        <w:rPr>
+          <w:lang w:eastAsia="en-US"/>
+        </w:rPr>
+        <w:t>Počet stĺpcov : 21</w:t>
+      </w:r>
+    </w:p>
+    <w:p>
+      <w:pPr>
+        <w:rPr>
+          <w:lang w:eastAsia="en-US"/>
+        </w:rPr>
+      </w:pPr>
+      <w:r>
+        <w:rPr>
+          <w:lang w:eastAsia="en-US"/>
+        </w:rPr>
+        <w:t>Počet riadkov: 2000</w:t>
+      </w:r>
+    </w:p>
+    <w:p>
+      <w:pPr>
+        <w:rPr>
+          <w:lang w:eastAsia="en-US"/>
+        </w:rPr>
+      </w:pPr>
+    </w:p>
+    <w:p>
+      <w:pPr>
+        <w:keepNext/>
+        <w:jc w:val="center"/>
+      </w:pPr>
+      <w:r>
+        <w:rPr>
+          <w:noProof/>
           <w:sz w:val="22"/>
           <w:szCs w:val="22"/>
           <w:lang w:val="en-US" w:eastAsia="en-US"/>
         </w:rPr>
-      </w:pPr>
-      <w:r>
-        <w:rPr>
-          <w:noProof/>
-          <w:sz w:val="22"/>
-          <w:szCs w:val="22"/>
-          <w:lang w:val="en-US" w:eastAsia="en-US"/>
-        </w:rPr>
-        <w:lastRenderedPageBreak/>
         <w:drawing>
-          <wp:inline distT="0" distB="0" distL="0" distR="0">
-            <wp:extent cx="5756910" cy="6004560"/>
-            <wp:effectExtent l="0" t="0" r="0" b="2540"/>
-            <wp:docPr id="2" name="Obrázok 2" descr="Obrázok, na ktorom je čierne, vnútri, text&#10;&#10;Automaticky generovaný popis"/>
+          <wp:inline distT="0" distB="0" distL="0" distR="0" wp14:anchorId="20F00FBF" wp14:editId="3498E46F">
+            <wp:extent cx="5536641" cy="3544525"/>
+            <wp:effectExtent l="0" t="0" r="635" b="0"/>
+            <wp:docPr id="9" name="Obrázok 9" descr="Obrázok, na ktorom je text&#10;&#10;Automaticky generovaný popis"/>
             <wp:cNvGraphicFramePr>
               <a:graphicFrameLocks xmlns:a="http://schemas.openxmlformats.org/drawingml/2006/main" noChangeAspect="1"/>
             </wp:cNvGraphicFramePr>
@@ -790,57 +920,7 @@
               <a:graphicData uri="http://schemas.openxmlformats.org/drawingml/2006/picture">
                 <pic:pic xmlns:pic="http://schemas.openxmlformats.org/drawingml/2006/picture">
                   <pic:nvPicPr>
-                    <pic:cNvPr id="2" name="Snímka obrazovky 2020-02-26 o 0.08.22.png"/>
-                    <pic:cNvPicPr/>
-                  </pic:nvPicPr>
-                  <pic:blipFill>
-                    <a:blip r:embed="rId8">
-                      <a:extLst>
-                        <a:ext uri="{28A0092B-C50C-407E-A947-70E740481C1C}">
-                          <a14:useLocalDpi xmlns:a14="http://schemas.microsoft.com/office/drawing/2010/main" val="0"/>
-                        </a:ext>
-                      </a:extLst>
-                    </a:blip>
-                    <a:stretch>
-                      <a:fillRect/>
-                    </a:stretch>
-                  </pic:blipFill>
-                  <pic:spPr>
-                    <a:xfrm>
-                      <a:off x="0" y="0"/>
-                      <a:ext cx="5756910" cy="6004560"/>
-                    </a:xfrm>
-                    <a:prstGeom prst="rect">
-                      <a:avLst/>
-                    </a:prstGeom>
-                  </pic:spPr>
-                </pic:pic>
-              </a:graphicData>
-            </a:graphic>
-          </wp:inline>
-        </w:drawing>
-      </w:r>
-      <w:r>
-        <w:rPr>
-          <w:noProof/>
-          <w:sz w:val="22"/>
-          <w:szCs w:val="22"/>
-          <w:lang w:val="en-US" w:eastAsia="en-US"/>
-        </w:rPr>
-        <w:lastRenderedPageBreak/>
-        <w:drawing>
-          <wp:inline distT="0" distB="0" distL="0" distR="0">
-            <wp:extent cx="5756910" cy="5980430"/>
-            <wp:effectExtent l="0" t="0" r="0" b="1270"/>
-            <wp:docPr id="3" name="Obrázok 3" descr="Obrázok, na ktorom je snímka obrazovky&#10;&#10;Automaticky generovaný popis"/>
-            <wp:cNvGraphicFramePr>
-              <a:graphicFrameLocks xmlns:a="http://schemas.openxmlformats.org/drawingml/2006/main" noChangeAspect="1"/>
-            </wp:cNvGraphicFramePr>
-            <a:graphic xmlns:a="http://schemas.openxmlformats.org/drawingml/2006/main">
-              <a:graphicData uri="http://schemas.openxmlformats.org/drawingml/2006/picture">
-                <pic:pic xmlns:pic="http://schemas.openxmlformats.org/drawingml/2006/picture">
-                  <pic:nvPicPr>
-                    <pic:cNvPr id="3" name="Snímka obrazovky 2020-02-26 o 0.08.04.png"/>
+                    <pic:cNvPr id="9" name="Snímka obrazovky 2020-02-25 o 22.11.42.png"/>
                     <pic:cNvPicPr/>
                   </pic:nvPicPr>
                   <pic:blipFill>
@@ -858,7 +938,7 @@
                   <pic:spPr>
                     <a:xfrm>
                       <a:off x="0" y="0"/>
-                      <a:ext cx="5756910" cy="5980430"/>
+                      <a:ext cx="5545310" cy="3550075"/>
                     </a:xfrm>
                     <a:prstGeom prst="rect">
                       <a:avLst/>
@@ -870,19 +950,64 @@
           </wp:inline>
         </w:drawing>
       </w:r>
+    </w:p>
+    <w:p>
+      <w:pPr>
+        <w:pStyle w:val="Popis"/>
+        <w:jc w:val="center"/>
+      </w:pPr>
+      <w:r>
+        <w:t xml:space="preserve">Obrázok </w:t>
+      </w:r>
+      <w:fldSimple w:instr=" SEQ Obrázok \* ARABIC ">
+        <w:r>
+          <w:rPr>
+            <w:noProof/>
+          </w:rPr>
+          <w:t>1</w:t>
+        </w:r>
+      </w:fldSimple>
+      <w:r>
+        <w:t xml:space="preserve"> Obsah </w:t>
+      </w:r>
+      <w:proofErr w:type="spellStart"/>
+      <w:r>
+        <w:t>datasetu</w:t>
+      </w:r>
+      <w:proofErr w:type="spellEnd"/>
+    </w:p>
+    <w:p/>
+    <w:p/>
+    <w:p/>
+    <w:p/>
+    <w:p/>
+    <w:p/>
+    <w:p/>
+    <w:p/>
+    <w:p/>
+    <w:p/>
+    <w:p/>
+    <w:p/>
+    <w:p/>
+    <w:p/>
+    <w:p>
       <w:r>
         <w:rPr>
           <w:noProof/>
-          <w:sz w:val="22"/>
-          <w:szCs w:val="22"/>
-          <w:lang w:val="en-US" w:eastAsia="en-US"/>
-        </w:rPr>
-        <w:lastRenderedPageBreak/>
+        </w:rPr>
         <w:drawing>
-          <wp:inline distT="0" distB="0" distL="0" distR="0">
-            <wp:extent cx="5756910" cy="7364730"/>
-            <wp:effectExtent l="0" t="0" r="0" b="1270"/>
-            <wp:docPr id="5" name="Obrázok 5" descr="Obrázok, na ktorom je krížovka&#10;&#10;Automaticky generovaný popis"/>
+          <wp:anchor distT="0" distB="0" distL="114300" distR="114300" simplePos="0" relativeHeight="251661312" behindDoc="0" locked="0" layoutInCell="1" allowOverlap="1">
+            <wp:simplePos x="0" y="0"/>
+            <wp:positionH relativeFrom="column">
+              <wp:posOffset>-477520</wp:posOffset>
+            </wp:positionH>
+            <wp:positionV relativeFrom="paragraph">
+              <wp:posOffset>-75209</wp:posOffset>
+            </wp:positionV>
+            <wp:extent cx="6877842" cy="4180114"/>
+            <wp:effectExtent l="0" t="0" r="0" b="0"/>
+            <wp:wrapNone/>
+            <wp:docPr id="1" name="Obrázok 1"/>
             <wp:cNvGraphicFramePr>
               <a:graphicFrameLocks xmlns:a="http://schemas.openxmlformats.org/drawingml/2006/main" noChangeAspect="1"/>
             </wp:cNvGraphicFramePr>
@@ -890,11 +1015,11 @@
               <a:graphicData uri="http://schemas.openxmlformats.org/drawingml/2006/picture">
                 <pic:pic xmlns:pic="http://schemas.openxmlformats.org/drawingml/2006/picture">
                   <pic:nvPicPr>
-                    <pic:cNvPr id="5" name="Snímka obrazovky 2020-02-26 o 0.07.54.png"/>
+                    <pic:cNvPr id="1" name="Snímka obrazovky 2020-02-26 o 12.23.57.png"/>
                     <pic:cNvPicPr/>
                   </pic:nvPicPr>
                   <pic:blipFill>
-                    <a:blip r:embed="rId10">
+                    <a:blip r:embed="rId10" cstate="print">
                       <a:extLst>
                         <a:ext uri="{28A0092B-C50C-407E-A947-70E740481C1C}">
                           <a14:useLocalDpi xmlns:a14="http://schemas.microsoft.com/office/drawing/2010/main" val="0"/>
@@ -908,7 +1033,7 @@
                   <pic:spPr>
                     <a:xfrm>
                       <a:off x="0" y="0"/>
-                      <a:ext cx="5756910" cy="7364730"/>
+                      <a:ext cx="6877842" cy="4180114"/>
                     </a:xfrm>
                     <a:prstGeom prst="rect">
                       <a:avLst/>
@@ -917,22 +1042,226 @@
                 </pic:pic>
               </a:graphicData>
             </a:graphic>
-          </wp:inline>
+            <wp14:sizeRelH relativeFrom="page">
+              <wp14:pctWidth>0</wp14:pctWidth>
+            </wp14:sizeRelH>
+            <wp14:sizeRelV relativeFrom="page">
+              <wp14:pctHeight>0</wp14:pctHeight>
+            </wp14:sizeRelV>
+          </wp:anchor>
         </w:drawing>
       </w:r>
+    </w:p>
+    <w:p/>
+    <w:p/>
+    <w:p/>
+    <w:p/>
+    <w:p/>
+    <w:p/>
+    <w:p/>
+    <w:p/>
+    <w:p/>
+    <w:p/>
+    <w:p/>
+    <w:p/>
+    <w:p/>
+    <w:p/>
+    <w:p/>
+    <w:p/>
+    <w:p/>
+    <w:p/>
+    <w:p/>
+    <w:p/>
+    <w:p/>
+    <w:p/>
+    <w:p>
+      <w:pPr>
+        <w:keepNext/>
+        <w:jc w:val="center"/>
+      </w:pPr>
+    </w:p>
+    <w:p>
+      <w:pPr>
+        <w:pStyle w:val="Popis"/>
+        <w:jc w:val="center"/>
+      </w:pPr>
+      <w:r>
+        <w:t xml:space="preserve">Obrázok </w:t>
+      </w:r>
+      <w:fldSimple w:instr=" SEQ Obrázok \* ARABIC ">
+        <w:r>
+          <w:rPr>
+            <w:noProof/>
+          </w:rPr>
+          <w:t>2</w:t>
+        </w:r>
+      </w:fldSimple>
+      <w:r>
+        <w:t xml:space="preserve"> Bližšie informácie o </w:t>
+      </w:r>
+      <w:proofErr w:type="spellStart"/>
+      <w:r>
+        <w:t>datasete</w:t>
+      </w:r>
+      <w:proofErr w:type="spellEnd"/>
+    </w:p>
+    <w:p>
+      <w:pPr>
+        <w:pStyle w:val="Popis"/>
+        <w:jc w:val="center"/>
+      </w:pPr>
       <w:r>
         <w:rPr>
           <w:noProof/>
-          <w:sz w:val="22"/>
-          <w:szCs w:val="22"/>
-          <w:lang w:val="en-US" w:eastAsia="en-US"/>
-        </w:rPr>
-        <w:lastRenderedPageBreak/>
+        </w:rPr>
+        <mc:AlternateContent>
+          <mc:Choice Requires="wps">
+            <w:drawing>
+              <wp:anchor distT="0" distB="0" distL="114300" distR="114300" simplePos="0" relativeHeight="251660288" behindDoc="0" locked="0" layoutInCell="1" allowOverlap="1" wp14:anchorId="39DFE3F2" wp14:editId="5D3891AE">
+                <wp:simplePos x="0" y="0"/>
+                <wp:positionH relativeFrom="column">
+                  <wp:posOffset>-626745</wp:posOffset>
+                </wp:positionH>
+                <wp:positionV relativeFrom="paragraph">
+                  <wp:posOffset>4210050</wp:posOffset>
+                </wp:positionV>
+                <wp:extent cx="7085965" cy="635"/>
+                <wp:effectExtent l="0" t="0" r="635" b="12065"/>
+                <wp:wrapNone/>
+                <wp:docPr id="6" name="Textové pole 6"/>
+                <wp:cNvGraphicFramePr/>
+                <a:graphic xmlns:a="http://schemas.openxmlformats.org/drawingml/2006/main">
+                  <a:graphicData uri="http://schemas.microsoft.com/office/word/2010/wordprocessingShape">
+                    <wps:wsp>
+                      <wps:cNvSpPr txBox="1"/>
+                      <wps:spPr>
+                        <a:xfrm>
+                          <a:off x="0" y="0"/>
+                          <a:ext cx="7085965" cy="635"/>
+                        </a:xfrm>
+                        <a:prstGeom prst="rect">
+                          <a:avLst/>
+                        </a:prstGeom>
+                        <a:solidFill>
+                          <a:prstClr val="white"/>
+                        </a:solidFill>
+                        <a:ln>
+                          <a:noFill/>
+                        </a:ln>
+                      </wps:spPr>
+                      <wps:txbx>
+                        <w:txbxContent>
+                          <w:p>
+                            <w:pPr>
+                              <w:pStyle w:val="Popis"/>
+                              <w:jc w:val="center"/>
+                              <w:rPr>
+                                <w:rFonts w:ascii="Times New Roman" w:eastAsia="Times New Roman" w:hAnsi="Times New Roman" w:cs="Times New Roman"/>
+                                <w:noProof/>
+                              </w:rPr>
+                            </w:pPr>
+                            <w:r>
+                              <w:t xml:space="preserve">Obrázok </w:t>
+                            </w:r>
+                            <w:fldSimple w:instr=" SEQ Obrázok \* ARABIC ">
+                              <w:r>
+                                <w:rPr>
+                                  <w:noProof/>
+                                </w:rPr>
+                                <w:t>3</w:t>
+                              </w:r>
+                            </w:fldSimple>
+                            <w:r>
+                              <w:t xml:space="preserve"> </w:t>
+                            </w:r>
+                            <w:proofErr w:type="spellStart"/>
+                            <w:r>
+                              <w:t>Histogram</w:t>
+                            </w:r>
+                            <w:proofErr w:type="spellEnd"/>
+                            <w:r>
+                              <w:t xml:space="preserve"> jednotlivých stĺpcov</w:t>
+                            </w:r>
+                          </w:p>
+                        </w:txbxContent>
+                      </wps:txbx>
+                      <wps:bodyPr rot="0" spcFirstLastPara="0" vertOverflow="overflow" horzOverflow="overflow" vert="horz" wrap="square" lIns="0" tIns="0" rIns="0" bIns="0" numCol="1" spcCol="0" rtlCol="0" fromWordArt="0" anchor="t" anchorCtr="0" forceAA="0" compatLnSpc="1">
+                        <a:prstTxWarp prst="textNoShape">
+                          <a:avLst/>
+                        </a:prstTxWarp>
+                        <a:spAutoFit/>
+                      </wps:bodyPr>
+                    </wps:wsp>
+                  </a:graphicData>
+                </a:graphic>
+              </wp:anchor>
+            </w:drawing>
+          </mc:Choice>
+          <mc:Fallback>
+            <w:pict>
+              <v:shapetype w14:anchorId="39DFE3F2" id="_x0000_t202" coordsize="21600,21600" o:spt="202" path="m,l,21600r21600,l21600,xe">
+                <v:stroke joinstyle="miter"/>
+                <v:path gradientshapeok="t" o:connecttype="rect"/>
+              </v:shapetype>
+              <v:shape id="Textové pole 6" o:spid="_x0000_s1026" type="#_x0000_t202" style="position:absolute;left:0;text-align:left;margin-left:-49.35pt;margin-top:331.5pt;width:557.95pt;height:.05pt;z-index:251660288;visibility:visible;mso-wrap-style:square;mso-wrap-distance-left:9pt;mso-wrap-distance-top:0;mso-wrap-distance-right:9pt;mso-wrap-distance-bottom:0;mso-position-horizontal:absolute;mso-position-horizontal-relative:text;mso-position-vertical:absolute;mso-position-vertical-relative:text;v-text-anchor:top" o:gfxdata="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" stroked="f">
+                <v:textbox style="mso-fit-shape-to-text:t" inset="0,0,0,0">
+                  <w:txbxContent>
+                    <w:p>
+                      <w:pPr>
+                        <w:pStyle w:val="Popis"/>
+                        <w:jc w:val="center"/>
+                        <w:rPr>
+                          <w:rFonts w:ascii="Times New Roman" w:eastAsia="Times New Roman" w:hAnsi="Times New Roman" w:cs="Times New Roman"/>
+                          <w:noProof/>
+                        </w:rPr>
+                      </w:pPr>
+                      <w:r>
+                        <w:t xml:space="preserve">Obrázok </w:t>
+                      </w:r>
+                      <w:fldSimple w:instr=" SEQ Obrázok \* ARABIC ">
+                        <w:r>
+                          <w:rPr>
+                            <w:noProof/>
+                          </w:rPr>
+                          <w:t>3</w:t>
+                        </w:r>
+                      </w:fldSimple>
+                      <w:r>
+                        <w:t xml:space="preserve"> </w:t>
+                      </w:r>
+                      <w:proofErr w:type="spellStart"/>
+                      <w:r>
+                        <w:t>Histogram</w:t>
+                      </w:r>
+                      <w:proofErr w:type="spellEnd"/>
+                      <w:r>
+                        <w:t xml:space="preserve"> jednotlivých stĺpcov</w:t>
+                      </w:r>
+                    </w:p>
+                  </w:txbxContent>
+                </v:textbox>
+              </v:shape>
+            </w:pict>
+          </mc:Fallback>
+        </mc:AlternateContent>
+      </w:r>
+      <w:r>
+        <w:rPr>
+          <w:noProof/>
+        </w:rPr>
         <w:drawing>
-          <wp:inline distT="0" distB="0" distL="0" distR="0">
-            <wp:extent cx="5756910" cy="5636260"/>
-            <wp:effectExtent l="0" t="0" r="0" b="2540"/>
-            <wp:docPr id="8" name="Obrázok 8"/>
+          <wp:anchor distT="0" distB="0" distL="114300" distR="114300" simplePos="0" relativeHeight="251658240" behindDoc="0" locked="0" layoutInCell="1" allowOverlap="1">
+            <wp:simplePos x="0" y="0"/>
+            <wp:positionH relativeFrom="column">
+              <wp:posOffset>-627017</wp:posOffset>
+            </wp:positionH>
+            <wp:positionV relativeFrom="paragraph">
+              <wp:posOffset>174451</wp:posOffset>
+            </wp:positionV>
+            <wp:extent cx="7086024" cy="3979147"/>
+            <wp:effectExtent l="0" t="0" r="635" b="0"/>
+            <wp:wrapNone/>
+            <wp:docPr id="4" name="Obrázok 4" descr="Obrázok, na ktorom je krížovka&#10;&#10;Automaticky generovaný popis"/>
             <wp:cNvGraphicFramePr>
               <a:graphicFrameLocks xmlns:a="http://schemas.openxmlformats.org/drawingml/2006/main" noChangeAspect="1"/>
             </wp:cNvGraphicFramePr>
@@ -940,7 +1269,7 @@
               <a:graphicData uri="http://schemas.openxmlformats.org/drawingml/2006/picture">
                 <pic:pic xmlns:pic="http://schemas.openxmlformats.org/drawingml/2006/picture">
                   <pic:nvPicPr>
-                    <pic:cNvPr id="8" name="Snímka obrazovky 2020-02-26 o 0.07.40.png"/>
+                    <pic:cNvPr id="4" name="Snímka obrazovky 2020-02-26 o 12.31.38.png"/>
                     <pic:cNvPicPr/>
                   </pic:nvPicPr>
                   <pic:blipFill>
@@ -958,7 +1287,7 @@
                   <pic:spPr>
                     <a:xfrm>
                       <a:off x="0" y="0"/>
-                      <a:ext cx="5756910" cy="5636260"/>
+                      <a:ext cx="7086024" cy="3979147"/>
                     </a:xfrm>
                     <a:prstGeom prst="rect">
                       <a:avLst/>
@@ -967,115 +1296,34 @@
                 </pic:pic>
               </a:graphicData>
             </a:graphic>
-          </wp:inline>
+            <wp14:sizeRelH relativeFrom="page">
+              <wp14:pctWidth>0</wp14:pctWidth>
+            </wp14:sizeRelH>
+            <wp14:sizeRelV relativeFrom="page">
+              <wp14:pctHeight>0</wp14:pctHeight>
+            </wp14:sizeRelV>
+          </wp:anchor>
         </w:drawing>
       </w:r>
-      <w:r>
-        <w:rPr>
-          <w:noProof/>
+    </w:p>
+    <w:p/>
+    <w:p/>
+    <w:p/>
+    <w:p/>
+    <w:p/>
+    <w:p>
+      <w:pPr>
+        <w:rPr>
           <w:sz w:val="22"/>
           <w:szCs w:val="22"/>
           <w:lang w:val="en-US" w:eastAsia="en-US"/>
         </w:rPr>
-        <w:lastRenderedPageBreak/>
-        <w:drawing>
-          <wp:inline distT="0" distB="0" distL="0" distR="0">
-            <wp:extent cx="5756910" cy="3685540"/>
-            <wp:effectExtent l="0" t="0" r="0" b="0"/>
-            <wp:docPr id="9" name="Obrázok 9" descr="Obrázok, na ktorom je text&#10;&#10;Automaticky generovaný popis"/>
-            <wp:cNvGraphicFramePr>
-              <a:graphicFrameLocks xmlns:a="http://schemas.openxmlformats.org/drawingml/2006/main" noChangeAspect="1"/>
-            </wp:cNvGraphicFramePr>
-            <a:graphic xmlns:a="http://schemas.openxmlformats.org/drawingml/2006/main">
-              <a:graphicData uri="http://schemas.openxmlformats.org/drawingml/2006/picture">
-                <pic:pic xmlns:pic="http://schemas.openxmlformats.org/drawingml/2006/picture">
-                  <pic:nvPicPr>
-                    <pic:cNvPr id="9" name="Snímka obrazovky 2020-02-25 o 22.11.42.png"/>
-                    <pic:cNvPicPr/>
-                  </pic:nvPicPr>
-                  <pic:blipFill>
-                    <a:blip r:embed="rId12" cstate="print">
-                      <a:extLst>
-                        <a:ext uri="{28A0092B-C50C-407E-A947-70E740481C1C}">
-                          <a14:useLocalDpi xmlns:a14="http://schemas.microsoft.com/office/drawing/2010/main" val="0"/>
-                        </a:ext>
-                      </a:extLst>
-                    </a:blip>
-                    <a:stretch>
-                      <a:fillRect/>
-                    </a:stretch>
-                  </pic:blipFill>
-                  <pic:spPr>
-                    <a:xfrm>
-                      <a:off x="0" y="0"/>
-                      <a:ext cx="5756910" cy="3685540"/>
-                    </a:xfrm>
-                    <a:prstGeom prst="rect">
-                      <a:avLst/>
-                    </a:prstGeom>
-                  </pic:spPr>
-                </pic:pic>
-              </a:graphicData>
-            </a:graphic>
-          </wp:inline>
-        </w:drawing>
-      </w:r>
-      <w:r>
-        <w:rPr>
-          <w:noProof/>
-          <w:sz w:val="22"/>
-          <w:szCs w:val="22"/>
-          <w:lang w:val="en-US" w:eastAsia="en-US"/>
-        </w:rPr>
-        <w:drawing>
-          <wp:inline distT="0" distB="0" distL="0" distR="0">
-            <wp:extent cx="5756910" cy="3338830"/>
-            <wp:effectExtent l="0" t="0" r="0" b="1270"/>
-            <wp:docPr id="10" name="Obrázok 10" descr="Obrázok, na ktorom je text&#10;&#10;Automaticky generovaný popis"/>
-            <wp:cNvGraphicFramePr>
-              <a:graphicFrameLocks xmlns:a="http://schemas.openxmlformats.org/drawingml/2006/main" noChangeAspect="1"/>
-            </wp:cNvGraphicFramePr>
-            <a:graphic xmlns:a="http://schemas.openxmlformats.org/drawingml/2006/main">
-              <a:graphicData uri="http://schemas.openxmlformats.org/drawingml/2006/picture">
-                <pic:pic xmlns:pic="http://schemas.openxmlformats.org/drawingml/2006/picture">
-                  <pic:nvPicPr>
-                    <pic:cNvPr id="10" name="Snímka obrazovky 2020-02-25 o 21.41.54.png"/>
-                    <pic:cNvPicPr/>
-                  </pic:nvPicPr>
-                  <pic:blipFill>
-                    <a:blip r:embed="rId13" cstate="print">
-                      <a:extLst>
-                        <a:ext uri="{28A0092B-C50C-407E-A947-70E740481C1C}">
-                          <a14:useLocalDpi xmlns:a14="http://schemas.microsoft.com/office/drawing/2010/main" val="0"/>
-                        </a:ext>
-                      </a:extLst>
-                    </a:blip>
-                    <a:stretch>
-                      <a:fillRect/>
-                    </a:stretch>
-                  </pic:blipFill>
-                  <pic:spPr>
-                    <a:xfrm>
-                      <a:off x="0" y="0"/>
-                      <a:ext cx="5756910" cy="3338830"/>
-                    </a:xfrm>
-                    <a:prstGeom prst="rect">
-                      <a:avLst/>
-                    </a:prstGeom>
-                  </pic:spPr>
-                </pic:pic>
-              </a:graphicData>
-            </a:graphic>
-          </wp:inline>
-        </w:drawing>
-      </w:r>
-      <w:bookmarkStart w:id="0" w:name="_GoBack"/>
-      <w:bookmarkEnd w:id="0"/>
+      </w:pPr>
     </w:p>
     <w:sectPr>
-      <w:headerReference w:type="default" r:id="rId14"/>
-      <w:footerReference w:type="even" r:id="rId15"/>
-      <w:footerReference w:type="default" r:id="rId16"/>
+      <w:headerReference w:type="default" r:id="rId12"/>
+      <w:footerReference w:type="even" r:id="rId13"/>
+      <w:footerReference w:type="default" r:id="rId14"/>
       <w:pgSz w:w="11900" w:h="16840"/>
       <w:pgMar w:top="1417" w:right="1417" w:bottom="1417" w:left="1417" w:header="708" w:footer="708" w:gutter="0"/>
       <w:cols w:space="708"/>
@@ -2864,6 +3112,7 @@
   <w:style w:type="character" w:default="1" w:styleId="Predvolenpsmoodseku">
     <w:name w:val="Default Paragraph Font"/>
     <w:uiPriority w:val="1"/>
+    <w:semiHidden/>
     <w:unhideWhenUsed/>
   </w:style>
   <w:style w:type="table" w:default="1" w:styleId="Normlnatabuka">
@@ -3573,7 +3822,7 @@
 </file>
 
 <file path=customXml/itemProps1.xml><?xml version="1.0" encoding="utf-8"?>
-<ds:datastoreItem xmlns:ds="http://schemas.openxmlformats.org/officeDocument/2006/customXml" ds:itemID="{09009581-2009-0345-994D-C03DFA37B368}">
+<ds:datastoreItem xmlns:ds="http://schemas.openxmlformats.org/officeDocument/2006/customXml" ds:itemID="{2A31D2AC-0619-9343-8F64-18EA27B9A4C7}">
   <ds:schemaRefs>
     <ds:schemaRef ds:uri="http://schemas.openxmlformats.org/officeDocument/2006/bibliography"/>
   </ds:schemaRefs>

</xml_diff>